<commit_message>
pb compilation maven pour AnalysisPresenter OK + script sql + doc admin
</commit_message>
<xml_diff>
--- a/doc/JUnitHistoryAdmin.docx
+++ b/doc/JUnitHistoryAdmin.docx
@@ -352,7 +352,7 @@
           <w:r>
             <w:fldChar w:fldCharType="separate"/>
           </w:r>
-          <w:hyperlink w:anchor="_Toc445807236" w:history="1">
+          <w:hyperlink w:anchor="_Toc447012781" w:history="1">
             <w:r>
               <w:rPr>
                 <w:rStyle w:val="Lienhypertexte"/>
@@ -379,7 +379,7 @@
                 <w:noProof/>
                 <w:webHidden/>
               </w:rPr>
-              <w:instrText xml:space="preserve"> PAGEREF _Toc445807236 \h </w:instrText>
+              <w:instrText xml:space="preserve"> PAGEREF _Toc447012781 \h </w:instrText>
             </w:r>
             <w:r>
               <w:rPr>
@@ -422,7 +422,7 @@
               <w:lang w:eastAsia="fr-FR"/>
             </w:rPr>
           </w:pPr>
-          <w:hyperlink w:anchor="_Toc445807237" w:history="1">
+          <w:hyperlink w:anchor="_Toc447012782" w:history="1">
             <w:r>
               <w:rPr>
                 <w:rStyle w:val="Lienhypertexte"/>
@@ -449,7 +449,7 @@
                 <w:noProof/>
                 <w:webHidden/>
               </w:rPr>
-              <w:instrText xml:space="preserve"> PAGEREF _Toc445807237 \h </w:instrText>
+              <w:instrText xml:space="preserve"> PAGEREF _Toc447012782 \h </w:instrText>
             </w:r>
             <w:r>
               <w:rPr>
@@ -492,7 +492,7 @@
               <w:lang w:eastAsia="fr-FR"/>
             </w:rPr>
           </w:pPr>
-          <w:hyperlink w:anchor="_Toc445807238" w:history="1">
+          <w:hyperlink w:anchor="_Toc447012783" w:history="1">
             <w:r>
               <w:rPr>
                 <w:rStyle w:val="Lienhypertexte"/>
@@ -519,7 +519,7 @@
                 <w:noProof/>
                 <w:webHidden/>
               </w:rPr>
-              <w:instrText xml:space="preserve"> PAGEREF _Toc445807238 \h </w:instrText>
+              <w:instrText xml:space="preserve"> PAGEREF _Toc447012783 \h </w:instrText>
             </w:r>
             <w:r>
               <w:rPr>
@@ -562,7 +562,7 @@
               <w:lang w:eastAsia="fr-FR"/>
             </w:rPr>
           </w:pPr>
-          <w:hyperlink w:anchor="_Toc445807239" w:history="1">
+          <w:hyperlink w:anchor="_Toc447012784" w:history="1">
             <w:r>
               <w:rPr>
                 <w:rStyle w:val="Lienhypertexte"/>
@@ -589,7 +589,7 @@
                 <w:noProof/>
                 <w:webHidden/>
               </w:rPr>
-              <w:instrText xml:space="preserve"> PAGEREF _Toc445807239 \h </w:instrText>
+              <w:instrText xml:space="preserve"> PAGEREF _Toc447012784 \h </w:instrText>
             </w:r>
             <w:r>
               <w:rPr>
@@ -632,7 +632,7 @@
               <w:lang w:eastAsia="fr-FR"/>
             </w:rPr>
           </w:pPr>
-          <w:hyperlink w:anchor="_Toc445807240" w:history="1">
+          <w:hyperlink w:anchor="_Toc447012785" w:history="1">
             <w:r>
               <w:rPr>
                 <w:rStyle w:val="Lienhypertexte"/>
@@ -659,7 +659,7 @@
                 <w:noProof/>
                 <w:webHidden/>
               </w:rPr>
-              <w:instrText xml:space="preserve"> PAGEREF _Toc445807240 \h </w:instrText>
+              <w:instrText xml:space="preserve"> PAGEREF _Toc447012785 \h </w:instrText>
             </w:r>
             <w:r>
               <w:rPr>
@@ -702,7 +702,7 @@
               <w:lang w:eastAsia="fr-FR"/>
             </w:rPr>
           </w:pPr>
-          <w:hyperlink w:anchor="_Toc445807241" w:history="1">
+          <w:hyperlink w:anchor="_Toc447012786" w:history="1">
             <w:r>
               <w:rPr>
                 <w:rStyle w:val="Lienhypertexte"/>
@@ -729,7 +729,7 @@
                 <w:noProof/>
                 <w:webHidden/>
               </w:rPr>
-              <w:instrText xml:space="preserve"> PAGEREF _Toc445807241 \h </w:instrText>
+              <w:instrText xml:space="preserve"> PAGEREF _Toc447012786 \h </w:instrText>
             </w:r>
             <w:r>
               <w:rPr>
@@ -750,6 +750,147 @@
                 <w:webHidden/>
               </w:rPr>
               <w:t>6</w:t>
+            </w:r>
+            <w:r>
+              <w:rPr>
+                <w:noProof/>
+                <w:webHidden/>
+              </w:rPr>
+              <w:fldChar w:fldCharType="end"/>
+            </w:r>
+          </w:hyperlink>
+        </w:p>
+        <w:p>
+          <w:pPr>
+            <w:pStyle w:val="TM3"/>
+            <w:tabs>
+              <w:tab w:val="right" w:leader="dot" w:pos="15388"/>
+            </w:tabs>
+            <w:rPr>
+              <w:rFonts w:eastAsiaTheme="minorEastAsia"/>
+              <w:noProof/>
+              <w:lang w:eastAsia="fr-FR"/>
+            </w:rPr>
+          </w:pPr>
+          <w:hyperlink w:anchor="_Toc447012787" w:history="1">
+            <w:r>
+              <w:rPr>
+                <w:rStyle w:val="Lienhypertexte"/>
+                <w:noProof/>
+              </w:rPr>
+              <w:t>V1.1</w:t>
+            </w:r>
+            <w:r>
+              <w:rPr>
+                <w:noProof/>
+                <w:webHidden/>
+              </w:rPr>
+              <w:tab/>
+            </w:r>
+            <w:r>
+              <w:rPr>
+                <w:noProof/>
+                <w:webHidden/>
+              </w:rPr>
+              <w:fldChar w:fldCharType="begin"/>
+            </w:r>
+            <w:r>
+              <w:rPr>
+                <w:noProof/>
+                <w:webHidden/>
+              </w:rPr>
+              <w:instrText xml:space="preserve"> PAGEREF _Toc447012787 \h </w:instrText>
+            </w:r>
+            <w:r>
+              <w:rPr>
+                <w:noProof/>
+                <w:webHidden/>
+              </w:rPr>
+            </w:r>
+            <w:r>
+              <w:rPr>
+                <w:noProof/>
+                <w:webHidden/>
+              </w:rPr>
+              <w:fldChar w:fldCharType="separate"/>
+            </w:r>
+            <w:r>
+              <w:rPr>
+                <w:noProof/>
+                <w:webHidden/>
+              </w:rPr>
+              <w:t>6</w:t>
+            </w:r>
+            <w:r>
+              <w:rPr>
+                <w:noProof/>
+                <w:webHidden/>
+              </w:rPr>
+              <w:fldChar w:fldCharType="end"/>
+            </w:r>
+          </w:hyperlink>
+        </w:p>
+        <w:p>
+          <w:pPr>
+            <w:pStyle w:val="TM3"/>
+            <w:tabs>
+              <w:tab w:val="right" w:leader="dot" w:pos="15388"/>
+            </w:tabs>
+            <w:rPr>
+              <w:rFonts w:eastAsiaTheme="minorEastAsia"/>
+              <w:noProof/>
+              <w:lang w:eastAsia="fr-FR"/>
+            </w:rPr>
+          </w:pPr>
+          <w:hyperlink w:anchor="_Toc447012788" w:history="1">
+            <w:r>
+              <w:rPr>
+                <w:rStyle w:val="Lienhypertexte"/>
+                <w:noProof/>
+                <w:highlight w:val="yellow"/>
+              </w:rPr>
+              <w:t>V1.2</w:t>
+            </w:r>
+            <w:r>
+              <w:rPr>
+                <w:noProof/>
+                <w:webHidden/>
+              </w:rPr>
+              <w:tab/>
+            </w:r>
+            <w:r>
+              <w:rPr>
+                <w:noProof/>
+                <w:webHidden/>
+              </w:rPr>
+              <w:fldChar w:fldCharType="begin"/>
+            </w:r>
+            <w:r>
+              <w:rPr>
+                <w:noProof/>
+                <w:webHidden/>
+              </w:rPr>
+              <w:instrText xml:space="preserve"> PAGEREF _Toc447012788 \h </w:instrText>
+            </w:r>
+            <w:r>
+              <w:rPr>
+                <w:noProof/>
+                <w:webHidden/>
+              </w:rPr>
+            </w:r>
+            <w:r>
+              <w:rPr>
+                <w:noProof/>
+                <w:webHidden/>
+              </w:rPr>
+              <w:fldChar w:fldCharType="separate"/>
+            </w:r>
+            <w:r>
+              <w:rPr>
+                <w:noProof/>
+                <w:webHidden/>
+              </w:rPr>
+              <w:t>7</w:t>
             </w:r>
             <w:r>
               <w:rPr>
@@ -772,7 +913,7 @@
               <w:lang w:eastAsia="fr-FR"/>
             </w:rPr>
           </w:pPr>
-          <w:hyperlink w:anchor="_Toc445807242" w:history="1">
+          <w:hyperlink w:anchor="_Toc447012789" w:history="1">
             <w:r>
               <w:rPr>
                 <w:rStyle w:val="Lienhypertexte"/>
@@ -799,7 +940,7 @@
                 <w:noProof/>
                 <w:webHidden/>
               </w:rPr>
-              <w:instrText xml:space="preserve"> PAGEREF _Toc445807242 \h </w:instrText>
+              <w:instrText xml:space="preserve"> PAGEREF _Toc447012789 \h </w:instrText>
             </w:r>
             <w:r>
               <w:rPr>
@@ -842,7 +983,7 @@
               <w:lang w:eastAsia="fr-FR"/>
             </w:rPr>
           </w:pPr>
-          <w:hyperlink w:anchor="_Toc445807243" w:history="1">
+          <w:hyperlink w:anchor="_Toc447012790" w:history="1">
             <w:r>
               <w:rPr>
                 <w:rStyle w:val="Lienhypertexte"/>
@@ -869,7 +1010,7 @@
                 <w:noProof/>
                 <w:webHidden/>
               </w:rPr>
-              <w:instrText xml:space="preserve"> PAGEREF _Toc445807243 \h </w:instrText>
+              <w:instrText xml:space="preserve"> PAGEREF _Toc447012790 \h </w:instrText>
             </w:r>
             <w:r>
               <w:rPr>
@@ -912,7 +1053,7 @@
               <w:lang w:eastAsia="fr-FR"/>
             </w:rPr>
           </w:pPr>
-          <w:hyperlink w:anchor="_Toc445807244" w:history="1">
+          <w:hyperlink w:anchor="_Toc447012791" w:history="1">
             <w:r>
               <w:rPr>
                 <w:rStyle w:val="Lienhypertexte"/>
@@ -939,7 +1080,7 @@
                 <w:noProof/>
                 <w:webHidden/>
               </w:rPr>
-              <w:instrText xml:space="preserve"> PAGEREF _Toc445807244 \h </w:instrText>
+              <w:instrText xml:space="preserve"> PAGEREF _Toc447012791 \h </w:instrText>
             </w:r>
             <w:r>
               <w:rPr>
@@ -982,7 +1123,7 @@
               <w:lang w:eastAsia="fr-FR"/>
             </w:rPr>
           </w:pPr>
-          <w:hyperlink w:anchor="_Toc445807245" w:history="1">
+          <w:hyperlink w:anchor="_Toc447012792" w:history="1">
             <w:r>
               <w:rPr>
                 <w:rStyle w:val="Lienhypertexte"/>
@@ -1009,7 +1150,7 @@
                 <w:noProof/>
                 <w:webHidden/>
               </w:rPr>
-              <w:instrText xml:space="preserve"> PAGEREF _Toc445807245 \h </w:instrText>
+              <w:instrText xml:space="preserve"> PAGEREF _Toc447012792 \h </w:instrText>
             </w:r>
             <w:r>
               <w:rPr>
@@ -1052,7 +1193,7 @@
               <w:lang w:eastAsia="fr-FR"/>
             </w:rPr>
           </w:pPr>
-          <w:hyperlink w:anchor="_Toc445807246" w:history="1">
+          <w:hyperlink w:anchor="_Toc447012793" w:history="1">
             <w:r>
               <w:rPr>
                 <w:rStyle w:val="Lienhypertexte"/>
@@ -1079,7 +1220,7 @@
                 <w:noProof/>
                 <w:webHidden/>
               </w:rPr>
-              <w:instrText xml:space="preserve"> PAGEREF _Toc445807246 \h </w:instrText>
+              <w:instrText xml:space="preserve"> PAGEREF _Toc447012793 \h </w:instrText>
             </w:r>
             <w:r>
               <w:rPr>
@@ -1122,7 +1263,7 @@
               <w:lang w:eastAsia="fr-FR"/>
             </w:rPr>
           </w:pPr>
-          <w:hyperlink w:anchor="_Toc445807247" w:history="1">
+          <w:hyperlink w:anchor="_Toc447012794" w:history="1">
             <w:r>
               <w:rPr>
                 <w:rStyle w:val="Lienhypertexte"/>
@@ -1149,7 +1290,7 @@
                 <w:noProof/>
                 <w:webHidden/>
               </w:rPr>
-              <w:instrText xml:space="preserve"> PAGEREF _Toc445807247 \h </w:instrText>
+              <w:instrText xml:space="preserve"> PAGEREF _Toc447012794 \h </w:instrText>
             </w:r>
             <w:r>
               <w:rPr>
@@ -1192,7 +1333,7 @@
               <w:lang w:eastAsia="fr-FR"/>
             </w:rPr>
           </w:pPr>
-          <w:hyperlink w:anchor="_Toc445807248" w:history="1">
+          <w:hyperlink w:anchor="_Toc447012795" w:history="1">
             <w:r>
               <w:rPr>
                 <w:rStyle w:val="Lienhypertexte"/>
@@ -1219,7 +1360,7 @@
                 <w:noProof/>
                 <w:webHidden/>
               </w:rPr>
-              <w:instrText xml:space="preserve"> PAGEREF _Toc445807248 \h </w:instrText>
+              <w:instrText xml:space="preserve"> PAGEREF _Toc447012795 \h </w:instrText>
             </w:r>
             <w:r>
               <w:rPr>
@@ -1262,7 +1403,7 @@
               <w:lang w:eastAsia="fr-FR"/>
             </w:rPr>
           </w:pPr>
-          <w:hyperlink w:anchor="_Toc445807249" w:history="1">
+          <w:hyperlink w:anchor="_Toc447012796" w:history="1">
             <w:r>
               <w:rPr>
                 <w:rStyle w:val="Lienhypertexte"/>
@@ -1289,7 +1430,7 @@
                 <w:noProof/>
                 <w:webHidden/>
               </w:rPr>
-              <w:instrText xml:space="preserve"> PAGEREF _Toc445807249 \h </w:instrText>
+              <w:instrText xml:space="preserve"> PAGEREF _Toc447012796 \h </w:instrText>
             </w:r>
             <w:r>
               <w:rPr>
@@ -1332,7 +1473,7 @@
               <w:lang w:eastAsia="fr-FR"/>
             </w:rPr>
           </w:pPr>
-          <w:hyperlink w:anchor="_Toc445807250" w:history="1">
+          <w:hyperlink w:anchor="_Toc447012797" w:history="1">
             <w:r>
               <w:rPr>
                 <w:rStyle w:val="Lienhypertexte"/>
@@ -1359,7 +1500,7 @@
                 <w:noProof/>
                 <w:webHidden/>
               </w:rPr>
-              <w:instrText xml:space="preserve"> PAGEREF _Toc445807250 \h </w:instrText>
+              <w:instrText xml:space="preserve"> PAGEREF _Toc447012797 \h </w:instrText>
             </w:r>
             <w:r>
               <w:rPr>
@@ -1402,7 +1543,7 @@
               <w:lang w:eastAsia="fr-FR"/>
             </w:rPr>
           </w:pPr>
-          <w:hyperlink w:anchor="_Toc445807251" w:history="1">
+          <w:hyperlink w:anchor="_Toc447012798" w:history="1">
             <w:r>
               <w:rPr>
                 <w:rStyle w:val="Lienhypertexte"/>
@@ -1429,7 +1570,7 @@
                 <w:noProof/>
                 <w:webHidden/>
               </w:rPr>
-              <w:instrText xml:space="preserve"> PAGEREF _Toc445807251 \h </w:instrText>
+              <w:instrText xml:space="preserve"> PAGEREF _Toc447012798 \h </w:instrText>
             </w:r>
             <w:r>
               <w:rPr>
@@ -1472,7 +1613,7 @@
               <w:lang w:eastAsia="fr-FR"/>
             </w:rPr>
           </w:pPr>
-          <w:hyperlink w:anchor="_Toc445807252" w:history="1">
+          <w:hyperlink w:anchor="_Toc447012799" w:history="1">
             <w:r>
               <w:rPr>
                 <w:rStyle w:val="Lienhypertexte"/>
@@ -1499,7 +1640,7 @@
                 <w:noProof/>
                 <w:webHidden/>
               </w:rPr>
-              <w:instrText xml:space="preserve"> PAGEREF _Toc445807252 \h </w:instrText>
+              <w:instrText xml:space="preserve"> PAGEREF _Toc447012799 \h </w:instrText>
             </w:r>
             <w:r>
               <w:rPr>
@@ -1542,7 +1683,7 @@
               <w:lang w:eastAsia="fr-FR"/>
             </w:rPr>
           </w:pPr>
-          <w:hyperlink w:anchor="_Toc445807253" w:history="1">
+          <w:hyperlink w:anchor="_Toc447012800" w:history="1">
             <w:r>
               <w:rPr>
                 <w:rStyle w:val="Lienhypertexte"/>
@@ -1569,7 +1710,7 @@
                 <w:noProof/>
                 <w:webHidden/>
               </w:rPr>
-              <w:instrText xml:space="preserve"> PAGEREF _Toc445807253 \h </w:instrText>
+              <w:instrText xml:space="preserve"> PAGEREF _Toc447012800 \h </w:instrText>
             </w:r>
             <w:r>
               <w:rPr>
@@ -1612,7 +1753,7 @@
               <w:lang w:eastAsia="fr-FR"/>
             </w:rPr>
           </w:pPr>
-          <w:hyperlink w:anchor="_Toc445807254" w:history="1">
+          <w:hyperlink w:anchor="_Toc447012801" w:history="1">
             <w:r>
               <w:rPr>
                 <w:rStyle w:val="Lienhypertexte"/>
@@ -1639,7 +1780,7 @@
                 <w:noProof/>
                 <w:webHidden/>
               </w:rPr>
-              <w:instrText xml:space="preserve"> PAGEREF _Toc445807254 \h </w:instrText>
+              <w:instrText xml:space="preserve"> PAGEREF _Toc447012801 \h </w:instrText>
             </w:r>
             <w:r>
               <w:rPr>
@@ -1682,7 +1823,7 @@
               <w:lang w:eastAsia="fr-FR"/>
             </w:rPr>
           </w:pPr>
-          <w:hyperlink w:anchor="_Toc445807255" w:history="1">
+          <w:hyperlink w:anchor="_Toc447012802" w:history="1">
             <w:r>
               <w:rPr>
                 <w:rStyle w:val="Lienhypertexte"/>
@@ -1709,7 +1850,7 @@
                 <w:noProof/>
                 <w:webHidden/>
               </w:rPr>
-              <w:instrText xml:space="preserve"> PAGEREF _Toc445807255 \h </w:instrText>
+              <w:instrText xml:space="preserve"> PAGEREF _Toc447012802 \h </w:instrText>
             </w:r>
             <w:r>
               <w:rPr>
@@ -1752,7 +1893,7 @@
               <w:lang w:eastAsia="fr-FR"/>
             </w:rPr>
           </w:pPr>
-          <w:hyperlink w:anchor="_Toc445807256" w:history="1">
+          <w:hyperlink w:anchor="_Toc447012803" w:history="1">
             <w:r>
               <w:rPr>
                 <w:rStyle w:val="Lienhypertexte"/>
@@ -1779,7 +1920,7 @@
                 <w:noProof/>
                 <w:webHidden/>
               </w:rPr>
-              <w:instrText xml:space="preserve"> PAGEREF _Toc445807256 \h </w:instrText>
+              <w:instrText xml:space="preserve"> PAGEREF _Toc447012803 \h </w:instrText>
             </w:r>
             <w:r>
               <w:rPr>
@@ -1822,7 +1963,7 @@
               <w:lang w:eastAsia="fr-FR"/>
             </w:rPr>
           </w:pPr>
-          <w:hyperlink w:anchor="_Toc445807257" w:history="1">
+          <w:hyperlink w:anchor="_Toc447012804" w:history="1">
             <w:r>
               <w:rPr>
                 <w:rStyle w:val="Lienhypertexte"/>
@@ -1849,7 +1990,7 @@
                 <w:noProof/>
                 <w:webHidden/>
               </w:rPr>
-              <w:instrText xml:space="preserve"> PAGEREF _Toc445807257 \h </w:instrText>
+              <w:instrText xml:space="preserve"> PAGEREF _Toc447012804 \h </w:instrText>
             </w:r>
             <w:r>
               <w:rPr>
@@ -1892,7 +2033,7 @@
               <w:lang w:eastAsia="fr-FR"/>
             </w:rPr>
           </w:pPr>
-          <w:hyperlink w:anchor="_Toc445807258" w:history="1">
+          <w:hyperlink w:anchor="_Toc447012805" w:history="1">
             <w:r>
               <w:rPr>
                 <w:rStyle w:val="Lienhypertexte"/>
@@ -1919,7 +2060,7 @@
                 <w:noProof/>
                 <w:webHidden/>
               </w:rPr>
-              <w:instrText xml:space="preserve"> PAGEREF _Toc445807258 \h </w:instrText>
+              <w:instrText xml:space="preserve"> PAGEREF _Toc447012805 \h </w:instrText>
             </w:r>
             <w:r>
               <w:rPr>
@@ -1992,7 +2133,7 @@
       <w:pPr>
         <w:pStyle w:val="Titre1"/>
       </w:pPr>
-      <w:bookmarkStart w:id="0" w:name="_Toc445807236"/>
+      <w:bookmarkStart w:id="0" w:name="_Toc447012781"/>
       <w:r>
         <w:lastRenderedPageBreak/>
         <w:t>Présentation</w:t>
@@ -2034,7 +2175,17 @@
           <w:iCs/>
           <w:highlight w:val="yellow"/>
         </w:rPr>
-        <w:t>JUnitHistoryUser-1.0.pdf</w:t>
+        <w:t>JUnitHistoryUser</w:t>
+      </w:r>
+      <w:r>
+        <w:rPr>
+          <w:b/>
+          <w:bCs/>
+          <w:i/>
+          <w:iCs/>
+          <w:highlight w:val="yellow"/>
+        </w:rPr>
+        <w:t>.pdf</w:t>
       </w:r>
       <w:proofErr w:type="spellEnd"/>
       <w:r>
@@ -2049,6 +2200,8 @@
       <w:r>
         <w:t xml:space="preserve">présente et décrit de manière approfondie les fonctionnalités. </w:t>
       </w:r>
+      <w:bookmarkStart w:id="1" w:name="_GoBack"/>
+      <w:bookmarkEnd w:id="1"/>
     </w:p>
     <w:p>
       <w:r>
@@ -2097,21 +2250,21 @@
       <w:pPr>
         <w:pStyle w:val="Titre1"/>
       </w:pPr>
-      <w:bookmarkStart w:id="1" w:name="_Toc445807237"/>
+      <w:bookmarkStart w:id="2" w:name="_Toc447012782"/>
       <w:r>
         <w:t>Récupération des sources et compilation</w:t>
       </w:r>
-      <w:bookmarkEnd w:id="1"/>
+      <w:bookmarkEnd w:id="2"/>
     </w:p>
     <w:p>
       <w:pPr>
         <w:pStyle w:val="Titre2"/>
       </w:pPr>
-      <w:bookmarkStart w:id="2" w:name="_Toc445807238"/>
+      <w:bookmarkStart w:id="3" w:name="_Toc447012783"/>
       <w:r>
         <w:t>Librairie externe</w:t>
       </w:r>
-      <w:bookmarkEnd w:id="2"/>
+      <w:bookmarkEnd w:id="3"/>
     </w:p>
     <w:p>
       <w:r>
@@ -3429,12 +3582,12 @@
       <w:pPr>
         <w:pStyle w:val="Titre2"/>
       </w:pPr>
-      <w:bookmarkStart w:id="3" w:name="_Toc445807239"/>
+      <w:bookmarkStart w:id="4" w:name="_Toc447012784"/>
       <w:r>
         <w:lastRenderedPageBreak/>
         <w:t>Configuration</w:t>
       </w:r>
-      <w:bookmarkEnd w:id="3"/>
+      <w:bookmarkEnd w:id="4"/>
     </w:p>
     <w:p>
       <w:r>
@@ -4175,21 +4328,33 @@
       <w:pPr>
         <w:pStyle w:val="Titre1"/>
       </w:pPr>
-      <w:bookmarkStart w:id="4" w:name="_Toc445807240"/>
+      <w:bookmarkStart w:id="5" w:name="_Toc447012785"/>
       <w:r>
         <w:t>Installation et mise à jour</w:t>
       </w:r>
-      <w:bookmarkEnd w:id="4"/>
+      <w:bookmarkEnd w:id="5"/>
     </w:p>
     <w:p>
       <w:pPr>
         <w:pStyle w:val="Titre2"/>
       </w:pPr>
-      <w:bookmarkStart w:id="5" w:name="_Toc445807241"/>
+      <w:bookmarkStart w:id="6" w:name="_Toc447012786"/>
       <w:r>
         <w:t>Base de données</w:t>
       </w:r>
-      <w:bookmarkEnd w:id="5"/>
+      <w:bookmarkEnd w:id="6"/>
+    </w:p>
+    <w:p>
+      <w:pPr>
+        <w:pStyle w:val="Titre3"/>
+      </w:pPr>
+      <w:bookmarkStart w:id="7" w:name="_Toc447012787"/>
+      <w:proofErr w:type="spellStart"/>
+      <w:r>
+        <w:t>V1.1</w:t>
+      </w:r>
+      <w:bookmarkEnd w:id="7"/>
+      <w:proofErr w:type="spellEnd"/>
     </w:p>
     <w:p>
       <w:r>
@@ -4226,6 +4391,7 @@
         <w:pStyle w:val="code"/>
       </w:pPr>
       <w:r>
+        <w:lastRenderedPageBreak/>
         <w:t>/scripts/</w:t>
       </w:r>
       <w:proofErr w:type="spellStart"/>
@@ -4236,10 +4402,6 @@
     </w:p>
     <w:p>
       <w:r>
-        <w:br w:type="page"/>
-      </w:r>
-      <w:r>
-        <w:lastRenderedPageBreak/>
         <w:t xml:space="preserve">Exécuter ce script dans MySQL / </w:t>
       </w:r>
       <w:proofErr w:type="spellStart"/>
@@ -4287,21 +4449,80 @@
     </w:p>
     <w:p>
       <w:pPr>
+        <w:pStyle w:val="Titre3"/>
+      </w:pPr>
+      <w:bookmarkStart w:id="8" w:name="_Toc447012788"/>
+      <w:proofErr w:type="spellStart"/>
+      <w:r>
         <w:rPr>
-          <w:b/>
-          <w:bCs/>
+          <w:highlight w:val="yellow"/>
         </w:rPr>
-      </w:pPr>
+        <w:t>V1.2</w:t>
+      </w:r>
+      <w:bookmarkEnd w:id="8"/>
+      <w:proofErr w:type="spellEnd"/>
     </w:p>
     <w:p>
+      <w:r>
+        <w:t xml:space="preserve">Pour cette nouvelle version une table supplémentaire est nécessaire : </w:t>
+      </w:r>
+      <w:proofErr w:type="spellStart"/>
+      <w:r>
+        <w:t>tcomment</w:t>
+      </w:r>
+      <w:proofErr w:type="spellEnd"/>
+      <w:r>
+        <w:t>.</w:t>
+      </w:r>
+    </w:p>
+    <w:p>
+      <w:proofErr w:type="spellStart"/>
+      <w:r>
+        <w:t>Executer</w:t>
+      </w:r>
+      <w:proofErr w:type="spellEnd"/>
+      <w:r>
+        <w:t xml:space="preserve"> le patch </w:t>
+      </w:r>
+      <w:proofErr w:type="spellStart"/>
+      <w:r>
+        <w:t>sql</w:t>
+      </w:r>
+      <w:proofErr w:type="spellEnd"/>
+      <w:r>
+        <w:t xml:space="preserve"> pour mettre à jour la </w:t>
+      </w:r>
+      <w:proofErr w:type="spellStart"/>
+      <w:r>
+        <w:t>BDD</w:t>
+      </w:r>
+      <w:proofErr w:type="spellEnd"/>
+      <w:r>
+        <w:t xml:space="preserve"> avec cette nouvelle table :</w:t>
+      </w:r>
+    </w:p>
+    <w:p>
+      <w:pPr>
+        <w:pStyle w:val="code"/>
+      </w:pPr>
+      <w:r>
+        <w:t>/scripts/</w:t>
+      </w:r>
+      <w:proofErr w:type="spellStart"/>
+      <w:r>
+        <w:t>patch1.1.to1.2</w:t>
+      </w:r>
+      <w:proofErr w:type="spellEnd"/>
+    </w:p>
+    <w:p>
       <w:pPr>
         <w:pStyle w:val="Titre2"/>
       </w:pPr>
-      <w:bookmarkStart w:id="6" w:name="_Toc445807242"/>
+      <w:bookmarkStart w:id="9" w:name="_Toc447012789"/>
       <w:r>
         <w:t>Première installation</w:t>
       </w:r>
-      <w:bookmarkEnd w:id="6"/>
+      <w:bookmarkEnd w:id="9"/>
     </w:p>
     <w:p>
       <w:pPr>
@@ -4475,12 +4696,12 @@
       <w:pPr>
         <w:pStyle w:val="Titre2"/>
       </w:pPr>
-      <w:bookmarkStart w:id="7" w:name="_Toc445807243"/>
+      <w:bookmarkStart w:id="10" w:name="_Toc447012790"/>
       <w:r>
         <w:lastRenderedPageBreak/>
         <w:t>Mise à jour</w:t>
       </w:r>
-      <w:bookmarkEnd w:id="7"/>
+      <w:bookmarkEnd w:id="10"/>
     </w:p>
     <w:p>
       <w:pPr>
@@ -4586,11 +4807,11 @@
       <w:pPr>
         <w:pStyle w:val="Titre2"/>
       </w:pPr>
-      <w:bookmarkStart w:id="8" w:name="_Toc445807244"/>
+      <w:bookmarkStart w:id="11" w:name="_Toc447012791"/>
       <w:r>
         <w:t>Sauvegarde et restauration des fichiers uploades</w:t>
       </w:r>
-      <w:bookmarkEnd w:id="8"/>
+      <w:bookmarkEnd w:id="11"/>
     </w:p>
     <w:p>
       <w:r>
@@ -4864,11 +5085,11 @@
       <w:pPr>
         <w:pStyle w:val="Titre2"/>
       </w:pPr>
-      <w:bookmarkStart w:id="9" w:name="_Toc445807245"/>
+      <w:bookmarkStart w:id="12" w:name="_Toc447012792"/>
       <w:r>
         <w:t>Accès à l’application</w:t>
       </w:r>
-      <w:bookmarkEnd w:id="9"/>
+      <w:bookmarkEnd w:id="12"/>
     </w:p>
     <w:p>
       <w:r>
@@ -5019,11 +5240,11 @@
       <w:pPr>
         <w:pStyle w:val="Titre2"/>
       </w:pPr>
-      <w:bookmarkStart w:id="10" w:name="_Toc445807246"/>
+      <w:bookmarkStart w:id="13" w:name="_Toc447012793"/>
       <w:r>
         <w:t>Journaux</w:t>
       </w:r>
-      <w:bookmarkEnd w:id="10"/>
+      <w:bookmarkEnd w:id="13"/>
     </w:p>
     <w:p>
       <w:r>
@@ -5319,12 +5540,12 @@
       <w:pPr>
         <w:pStyle w:val="Titre2"/>
       </w:pPr>
-      <w:bookmarkStart w:id="11" w:name="_Toc445807247"/>
+      <w:bookmarkStart w:id="14" w:name="_Toc447012794"/>
       <w:r>
         <w:lastRenderedPageBreak/>
         <w:t>Gestion des testeurs</w:t>
       </w:r>
-      <w:bookmarkEnd w:id="11"/>
+      <w:bookmarkEnd w:id="14"/>
     </w:p>
     <w:p>
       <w:r>
@@ -5390,12 +5611,12 @@
       <w:pPr>
         <w:pStyle w:val="Titre3"/>
       </w:pPr>
-      <w:bookmarkStart w:id="12" w:name="_Toc445807248"/>
+      <w:bookmarkStart w:id="15" w:name="_Toc447012795"/>
       <w:r>
         <w:lastRenderedPageBreak/>
         <w:t>Edition</w:t>
       </w:r>
-      <w:bookmarkEnd w:id="12"/>
+      <w:bookmarkEnd w:id="15"/>
     </w:p>
     <w:p/>
     <w:tbl>
@@ -5587,11 +5808,11 @@
       <w:pPr>
         <w:pStyle w:val="Titre3"/>
       </w:pPr>
-      <w:bookmarkStart w:id="13" w:name="_Toc445807249"/>
+      <w:bookmarkStart w:id="16" w:name="_Toc447012796"/>
       <w:r>
         <w:t>Suppression</w:t>
       </w:r>
-      <w:bookmarkEnd w:id="13"/>
+      <w:bookmarkEnd w:id="16"/>
     </w:p>
     <w:p>
       <w:r>
@@ -5703,12 +5924,12 @@
       <w:r>
         <w:br w:type="page"/>
       </w:r>
-      <w:bookmarkStart w:id="14" w:name="_Toc445807250"/>
+      <w:bookmarkStart w:id="17" w:name="_Toc447012797"/>
       <w:r>
         <w:lastRenderedPageBreak/>
         <w:t>Création</w:t>
       </w:r>
-      <w:bookmarkEnd w:id="14"/>
+      <w:bookmarkEnd w:id="17"/>
     </w:p>
     <w:tbl>
       <w:tblPr>
@@ -5951,12 +6172,12 @@
       <w:pPr>
         <w:pStyle w:val="Titre2"/>
       </w:pPr>
-      <w:bookmarkStart w:id="15" w:name="_Toc445807251"/>
+      <w:bookmarkStart w:id="18" w:name="_Toc447012798"/>
       <w:r>
         <w:lastRenderedPageBreak/>
         <w:t>Gestion des catégories</w:t>
       </w:r>
-      <w:bookmarkEnd w:id="15"/>
+      <w:bookmarkEnd w:id="18"/>
       <w:r>
         <w:t xml:space="preserve"> </w:t>
       </w:r>
@@ -6024,12 +6245,12 @@
       <w:pPr>
         <w:pStyle w:val="Titre3"/>
       </w:pPr>
-      <w:bookmarkStart w:id="16" w:name="_Toc445807252"/>
+      <w:bookmarkStart w:id="19" w:name="_Toc447012799"/>
       <w:r>
         <w:lastRenderedPageBreak/>
         <w:t>Edition</w:t>
       </w:r>
-      <w:bookmarkEnd w:id="16"/>
+      <w:bookmarkEnd w:id="19"/>
     </w:p>
     <w:p/>
     <w:tbl>
@@ -6298,11 +6519,11 @@
       <w:pPr>
         <w:pStyle w:val="Titre3"/>
       </w:pPr>
-      <w:bookmarkStart w:id="17" w:name="_Toc445807253"/>
+      <w:bookmarkStart w:id="20" w:name="_Toc447012800"/>
       <w:r>
         <w:t>Suppression</w:t>
       </w:r>
-      <w:bookmarkEnd w:id="17"/>
+      <w:bookmarkEnd w:id="20"/>
       <w:r>
         <w:t xml:space="preserve"> </w:t>
       </w:r>
@@ -6389,12 +6610,12 @@
       <w:pPr>
         <w:pStyle w:val="Titre3"/>
       </w:pPr>
-      <w:bookmarkStart w:id="18" w:name="_Toc445807254"/>
+      <w:bookmarkStart w:id="21" w:name="_Toc447012801"/>
       <w:r>
         <w:lastRenderedPageBreak/>
         <w:t>Création</w:t>
       </w:r>
-      <w:bookmarkEnd w:id="18"/>
+      <w:bookmarkEnd w:id="21"/>
     </w:p>
     <w:tbl>
       <w:tblPr>
@@ -6651,7 +6872,7 @@
       <w:pPr>
         <w:pStyle w:val="Titre2"/>
       </w:pPr>
-      <w:bookmarkStart w:id="19" w:name="_Toc445807255"/>
+      <w:bookmarkStart w:id="22" w:name="_Toc447012802"/>
       <w:r>
         <w:lastRenderedPageBreak/>
         <w:t xml:space="preserve">Gestion des groupes de </w:t>
@@ -6660,7 +6881,7 @@
       <w:r>
         <w:t>STB</w:t>
       </w:r>
-      <w:bookmarkEnd w:id="19"/>
+      <w:bookmarkEnd w:id="22"/>
       <w:proofErr w:type="spellEnd"/>
     </w:p>
     <w:p/>
@@ -6743,12 +6964,12 @@
       <w:pPr>
         <w:pStyle w:val="Titre3"/>
       </w:pPr>
-      <w:bookmarkStart w:id="20" w:name="_Toc445807256"/>
+      <w:bookmarkStart w:id="23" w:name="_Toc447012803"/>
       <w:r>
         <w:lastRenderedPageBreak/>
         <w:t>Edition</w:t>
       </w:r>
-      <w:bookmarkEnd w:id="20"/>
+      <w:bookmarkEnd w:id="23"/>
     </w:p>
     <w:p/>
     <w:tbl>
@@ -6845,8 +7066,6 @@
                 </wp:inline>
               </w:drawing>
             </w:r>
-            <w:bookmarkStart w:id="21" w:name="_GoBack"/>
-            <w:bookmarkEnd w:id="21"/>
             <w:r>
               <w:t xml:space="preserve"> d’une ligne on ouvre la fenêtre d’édition de </w:t>
             </w:r>
@@ -7033,12 +7252,12 @@
       <w:pPr>
         <w:pStyle w:val="Titre3"/>
       </w:pPr>
-      <w:bookmarkStart w:id="22" w:name="_Toc445807257"/>
+      <w:bookmarkStart w:id="24" w:name="_Toc447012804"/>
       <w:r>
         <w:lastRenderedPageBreak/>
         <w:t>Suppression</w:t>
       </w:r>
-      <w:bookmarkEnd w:id="22"/>
+      <w:bookmarkEnd w:id="24"/>
       <w:r>
         <w:t xml:space="preserve"> </w:t>
       </w:r>
@@ -7181,11 +7400,11 @@
       <w:pPr>
         <w:pStyle w:val="Titre3"/>
       </w:pPr>
-      <w:bookmarkStart w:id="23" w:name="_Toc445807258"/>
+      <w:bookmarkStart w:id="25" w:name="_Toc447012805"/>
       <w:r>
         <w:t>Création</w:t>
       </w:r>
-      <w:bookmarkEnd w:id="23"/>
+      <w:bookmarkEnd w:id="25"/>
     </w:p>
     <w:tbl>
       <w:tblPr>
@@ -7609,7 +7828,7 @@
         <w:rFonts w:asciiTheme="majorHAnsi" w:eastAsiaTheme="majorEastAsia" w:hAnsiTheme="majorHAnsi" w:cstheme="majorBidi"/>
         <w:noProof/>
       </w:rPr>
-      <w:t>18</w:t>
+      <w:t>3</w:t>
     </w:r>
     <w:r>
       <w:rPr>
@@ -12438,8 +12657,9 @@
     <w:panose1 w:val="020B0604030504040204"/>
     <w:charset w:val="00"/>
     <w:family w:val="swiss"/>
+    <w:notTrueType/>
     <w:pitch w:val="variable"/>
-    <w:sig w:usb0="E1002EFF" w:usb1="C000605B" w:usb2="00000029" w:usb3="00000000" w:csb0="000101FF" w:csb1="00000000"/>
+    <w:sig w:usb0="00000003" w:usb1="00000000" w:usb2="00000000" w:usb3="00000000" w:csb0="00000001" w:csb1="00000000"/>
   </w:font>
 </w:fonts>
 </file>
@@ -12470,6 +12690,7 @@
     <w:rsid w:val="006A23C2"/>
     <w:rsid w:val="00755F76"/>
     <w:rsid w:val="00784784"/>
+    <w:rsid w:val="00876FB8"/>
     <w:rsid w:val="008E61EA"/>
     <w:rsid w:val="00A02ECA"/>
     <w:rsid w:val="00B251D1"/>
@@ -13300,7 +13521,7 @@
 </file>
 
 <file path=customXml/itemProps2.xml><?xml version="1.0" encoding="utf-8"?>
-<ds:datastoreItem xmlns:ds="http://schemas.openxmlformats.org/officeDocument/2006/customXml" ds:itemID="{C5D7F499-CE34-4B12-B313-4E6BE932FB15}">
+<ds:datastoreItem xmlns:ds="http://schemas.openxmlformats.org/officeDocument/2006/customXml" ds:itemID="{15DA85E7-B725-4253-AEFD-2156199D337E}">
   <ds:schemaRefs>
     <ds:schemaRef ds:uri="http://schemas.openxmlformats.org/officeDocument/2006/bibliography"/>
   </ds:schemaRefs>

</xml_diff>